<commit_message>
Update Report on project 2.2.docx
</commit_message>
<xml_diff>
--- a/Report on project 2.2.docx
+++ b/Report on project 2.2.docx
@@ -153,15 +153,7 @@
                                           <w:sz w:val="32"/>
                                           <w:szCs w:val="32"/>
                                         </w:rPr>
-                                        <w:t>Stijn Visscher</w:t>
-                                      </w:r>
-                                      <w:r>
-                                        <w:rPr>
-                                          <w:color w:val="FFFFFF" w:themeColor="background1"/>
-                                          <w:sz w:val="32"/>
-                                          <w:szCs w:val="32"/>
-                                        </w:rPr>
-                                        <w:t xml:space="preserve">, Tim de Pater, </w:t>
+                                        <w:t xml:space="preserve">Stijn Visscher, Tim de Pater, </w:t>
                                       </w:r>
                                       <w:proofErr w:type="spellStart"/>
                                       <w:r>
@@ -191,6 +183,22 @@
                                         <w:t>Oostra</w:t>
                                       </w:r>
                                       <w:proofErr w:type="spellEnd"/>
+                                      <w:r>
+                                        <w:rPr>
+                                          <w:color w:val="FFFFFF" w:themeColor="background1"/>
+                                          <w:sz w:val="32"/>
+                                          <w:szCs w:val="32"/>
+                                        </w:rPr>
+                                        <w:t>, Ries Bezemer</w:t>
+                                      </w:r>
+                                      <w:r>
+                                        <w:rPr>
+                                          <w:color w:val="FFFFFF" w:themeColor="background1"/>
+                                          <w:sz w:val="32"/>
+                                          <w:szCs w:val="32"/>
+                                        </w:rPr>
+                                        <w:t>, Mark de Vries</w:t>
+                                      </w:r>
                                     </w:p>
                                   </w:sdtContent>
                                 </w:sdt>
@@ -447,15 +455,7 @@
                                     <w:sz w:val="32"/>
                                     <w:szCs w:val="32"/>
                                   </w:rPr>
-                                  <w:t>Stijn Visscher</w:t>
-                                </w:r>
-                                <w:r>
-                                  <w:rPr>
-                                    <w:color w:val="FFFFFF" w:themeColor="background1"/>
-                                    <w:sz w:val="32"/>
-                                    <w:szCs w:val="32"/>
-                                  </w:rPr>
-                                  <w:t xml:space="preserve">, Tim de Pater, </w:t>
+                                  <w:t xml:space="preserve">Stijn Visscher, Tim de Pater, </w:t>
                                 </w:r>
                                 <w:proofErr w:type="spellStart"/>
                                 <w:r>
@@ -485,6 +485,22 @@
                                   <w:t>Oostra</w:t>
                                 </w:r>
                                 <w:proofErr w:type="spellEnd"/>
+                                <w:r>
+                                  <w:rPr>
+                                    <w:color w:val="FFFFFF" w:themeColor="background1"/>
+                                    <w:sz w:val="32"/>
+                                    <w:szCs w:val="32"/>
+                                  </w:rPr>
+                                  <w:t>, Ries Bezemer</w:t>
+                                </w:r>
+                                <w:r>
+                                  <w:rPr>
+                                    <w:color w:val="FFFFFF" w:themeColor="background1"/>
+                                    <w:sz w:val="32"/>
+                                    <w:szCs w:val="32"/>
+                                  </w:rPr>
+                                  <w:t>, Mark de Vries</w:t>
+                                </w:r>
                               </w:p>
                             </w:sdtContent>
                           </w:sdt>
@@ -731,7 +747,7 @@
             </w:rPr>
             <w:fldChar w:fldCharType="separate"/>
           </w:r>
-          <w:hyperlink w:anchor="_Toc536097430" w:history="1">
+          <w:hyperlink w:anchor="_Toc175336" w:history="1">
             <w:r>
               <w:rPr>
                 <w:rStyle w:val="Hyperlink"/>
@@ -759,7 +775,7 @@
                 <w:noProof/>
                 <w:webHidden/>
               </w:rPr>
-              <w:instrText xml:space="preserve"> PAGEREF _Toc536097430 \h </w:instrText>
+              <w:instrText xml:space="preserve"> PAGEREF _Toc175336 \h </w:instrText>
             </w:r>
             <w:r>
               <w:rPr>
@@ -803,7 +819,7 @@
               <w:lang w:eastAsia="nl-NL"/>
             </w:rPr>
           </w:pPr>
-          <w:hyperlink w:anchor="_Toc536097431" w:history="1">
+          <w:hyperlink w:anchor="_Toc175337" w:history="1">
             <w:r>
               <w:rPr>
                 <w:rStyle w:val="Hyperlink"/>
@@ -847,7 +863,7 @@
                 <w:noProof/>
                 <w:webHidden/>
               </w:rPr>
-              <w:instrText xml:space="preserve"> PAGEREF _Toc536097431 \h </w:instrText>
+              <w:instrText xml:space="preserve"> PAGEREF _Toc175337 \h </w:instrText>
             </w:r>
             <w:r>
               <w:rPr>
@@ -891,7 +907,7 @@
               <w:lang w:eastAsia="nl-NL"/>
             </w:rPr>
           </w:pPr>
-          <w:hyperlink w:anchor="_Toc536097432" w:history="1">
+          <w:hyperlink w:anchor="_Toc175338" w:history="1">
             <w:r>
               <w:rPr>
                 <w:rStyle w:val="Hyperlink"/>
@@ -935,7 +951,7 @@
                 <w:noProof/>
                 <w:webHidden/>
               </w:rPr>
-              <w:instrText xml:space="preserve"> PAGEREF _Toc536097432 \h </w:instrText>
+              <w:instrText xml:space="preserve"> PAGEREF _Toc175338 \h </w:instrText>
             </w:r>
             <w:r>
               <w:rPr>
@@ -970,6 +986,7 @@
           <w:pPr>
             <w:pStyle w:val="Inhopg1"/>
             <w:tabs>
+              <w:tab w:val="left" w:pos="440"/>
               <w:tab w:val="right" w:leader="dot" w:pos="9062"/>
             </w:tabs>
             <w:rPr>
@@ -978,7 +995,7 @@
               <w:lang w:eastAsia="nl-NL"/>
             </w:rPr>
           </w:pPr>
-          <w:hyperlink w:anchor="_Toc536097433" w:history="1">
+          <w:hyperlink w:anchor="_Toc175339" w:history="1">
             <w:r>
               <w:rPr>
                 <w:rStyle w:val="Hyperlink"/>
@@ -989,13 +1006,29 @@
             </w:r>
             <w:r>
               <w:rPr>
-                <w:noProof/>
-                <w:webHidden/>
+                <w:rFonts w:eastAsiaTheme="minorEastAsia"/>
+                <w:noProof/>
+                <w:lang w:eastAsia="nl-NL"/>
               </w:rPr>
               <w:tab/>
             </w:r>
             <w:r>
               <w:rPr>
+                <w:rStyle w:val="Hyperlink"/>
+                <w:noProof/>
+                <w:lang w:val="en-GB"/>
+              </w:rPr>
+              <w:t>JVM and Raspberry (Network)configurations</w:t>
+            </w:r>
+            <w:r>
+              <w:rPr>
+                <w:noProof/>
+                <w:webHidden/>
+              </w:rPr>
+              <w:tab/>
+            </w:r>
+            <w:r>
+              <w:rPr>
                 <w:noProof/>
                 <w:webHidden/>
               </w:rPr>
@@ -1006,7 +1039,7 @@
                 <w:noProof/>
                 <w:webHidden/>
               </w:rPr>
-              <w:instrText xml:space="preserve"> PAGEREF _Toc536097433 \h </w:instrText>
+              <w:instrText xml:space="preserve"> PAGEREF _Toc175339 \h </w:instrText>
             </w:r>
             <w:r>
               <w:rPr>
@@ -1027,6 +1060,446 @@
                 <w:webHidden/>
               </w:rPr>
               <w:t>4</w:t>
+            </w:r>
+            <w:r>
+              <w:rPr>
+                <w:noProof/>
+                <w:webHidden/>
+              </w:rPr>
+              <w:fldChar w:fldCharType="end"/>
+            </w:r>
+          </w:hyperlink>
+        </w:p>
+        <w:p>
+          <w:pPr>
+            <w:pStyle w:val="Inhopg1"/>
+            <w:tabs>
+              <w:tab w:val="left" w:pos="440"/>
+              <w:tab w:val="right" w:leader="dot" w:pos="9062"/>
+            </w:tabs>
+            <w:rPr>
+              <w:rFonts w:eastAsiaTheme="minorEastAsia"/>
+              <w:noProof/>
+              <w:lang w:eastAsia="nl-NL"/>
+            </w:rPr>
+          </w:pPr>
+          <w:hyperlink w:anchor="_Toc175340" w:history="1">
+            <w:r>
+              <w:rPr>
+                <w:rStyle w:val="Hyperlink"/>
+                <w:noProof/>
+                <w:lang w:val="en-GB"/>
+              </w:rPr>
+              <w:t>4.</w:t>
+            </w:r>
+            <w:r>
+              <w:rPr>
+                <w:rFonts w:eastAsiaTheme="minorEastAsia"/>
+                <w:noProof/>
+                <w:lang w:eastAsia="nl-NL"/>
+              </w:rPr>
+              <w:tab/>
+            </w:r>
+            <w:r>
+              <w:rPr>
+                <w:rStyle w:val="Hyperlink"/>
+                <w:noProof/>
+                <w:lang w:val="en-GB"/>
+              </w:rPr>
+              <w:t>Pi network connection</w:t>
+            </w:r>
+            <w:r>
+              <w:rPr>
+                <w:noProof/>
+                <w:webHidden/>
+              </w:rPr>
+              <w:tab/>
+            </w:r>
+            <w:r>
+              <w:rPr>
+                <w:noProof/>
+                <w:webHidden/>
+              </w:rPr>
+              <w:fldChar w:fldCharType="begin"/>
+            </w:r>
+            <w:r>
+              <w:rPr>
+                <w:noProof/>
+                <w:webHidden/>
+              </w:rPr>
+              <w:instrText xml:space="preserve"> PAGEREF _Toc175340 \h </w:instrText>
+            </w:r>
+            <w:r>
+              <w:rPr>
+                <w:noProof/>
+                <w:webHidden/>
+              </w:rPr>
+            </w:r>
+            <w:r>
+              <w:rPr>
+                <w:noProof/>
+                <w:webHidden/>
+              </w:rPr>
+              <w:fldChar w:fldCharType="separate"/>
+            </w:r>
+            <w:r>
+              <w:rPr>
+                <w:noProof/>
+                <w:webHidden/>
+              </w:rPr>
+              <w:t>4</w:t>
+            </w:r>
+            <w:r>
+              <w:rPr>
+                <w:noProof/>
+                <w:webHidden/>
+              </w:rPr>
+              <w:fldChar w:fldCharType="end"/>
+            </w:r>
+          </w:hyperlink>
+        </w:p>
+        <w:p>
+          <w:pPr>
+            <w:pStyle w:val="Inhopg1"/>
+            <w:tabs>
+              <w:tab w:val="left" w:pos="440"/>
+              <w:tab w:val="right" w:leader="dot" w:pos="9062"/>
+            </w:tabs>
+            <w:rPr>
+              <w:rFonts w:eastAsiaTheme="minorEastAsia"/>
+              <w:noProof/>
+              <w:lang w:eastAsia="nl-NL"/>
+            </w:rPr>
+          </w:pPr>
+          <w:hyperlink w:anchor="_Toc175341" w:history="1">
+            <w:r>
+              <w:rPr>
+                <w:rStyle w:val="Hyperlink"/>
+                <w:noProof/>
+                <w:lang w:val="en-GB"/>
+              </w:rPr>
+              <w:t>5.</w:t>
+            </w:r>
+            <w:r>
+              <w:rPr>
+                <w:rFonts w:eastAsiaTheme="minorEastAsia"/>
+                <w:noProof/>
+                <w:lang w:eastAsia="nl-NL"/>
+              </w:rPr>
+              <w:tab/>
+            </w:r>
+            <w:r>
+              <w:rPr>
+                <w:rStyle w:val="Hyperlink"/>
+                <w:noProof/>
+                <w:lang w:val="en-GB"/>
+              </w:rPr>
+              <w:t>Configurations and scripts</w:t>
+            </w:r>
+            <w:r>
+              <w:rPr>
+                <w:noProof/>
+                <w:webHidden/>
+              </w:rPr>
+              <w:tab/>
+            </w:r>
+            <w:r>
+              <w:rPr>
+                <w:noProof/>
+                <w:webHidden/>
+              </w:rPr>
+              <w:fldChar w:fldCharType="begin"/>
+            </w:r>
+            <w:r>
+              <w:rPr>
+                <w:noProof/>
+                <w:webHidden/>
+              </w:rPr>
+              <w:instrText xml:space="preserve"> PAGEREF _Toc175341 \h </w:instrText>
+            </w:r>
+            <w:r>
+              <w:rPr>
+                <w:noProof/>
+                <w:webHidden/>
+              </w:rPr>
+            </w:r>
+            <w:r>
+              <w:rPr>
+                <w:noProof/>
+                <w:webHidden/>
+              </w:rPr>
+              <w:fldChar w:fldCharType="separate"/>
+            </w:r>
+            <w:r>
+              <w:rPr>
+                <w:noProof/>
+                <w:webHidden/>
+              </w:rPr>
+              <w:t>4</w:t>
+            </w:r>
+            <w:r>
+              <w:rPr>
+                <w:noProof/>
+                <w:webHidden/>
+              </w:rPr>
+              <w:fldChar w:fldCharType="end"/>
+            </w:r>
+          </w:hyperlink>
+        </w:p>
+        <w:p>
+          <w:pPr>
+            <w:pStyle w:val="Inhopg1"/>
+            <w:tabs>
+              <w:tab w:val="left" w:pos="440"/>
+              <w:tab w:val="right" w:leader="dot" w:pos="9062"/>
+            </w:tabs>
+            <w:rPr>
+              <w:rFonts w:eastAsiaTheme="minorEastAsia"/>
+              <w:noProof/>
+              <w:lang w:eastAsia="nl-NL"/>
+            </w:rPr>
+          </w:pPr>
+          <w:hyperlink w:anchor="_Toc175342" w:history="1">
+            <w:r>
+              <w:rPr>
+                <w:rStyle w:val="Hyperlink"/>
+                <w:noProof/>
+                <w:lang w:val="en-GB"/>
+              </w:rPr>
+              <w:t>6.</w:t>
+            </w:r>
+            <w:r>
+              <w:rPr>
+                <w:rFonts w:eastAsiaTheme="minorEastAsia"/>
+                <w:noProof/>
+                <w:lang w:eastAsia="nl-NL"/>
+              </w:rPr>
+              <w:tab/>
+            </w:r>
+            <w:r>
+              <w:rPr>
+                <w:rStyle w:val="Hyperlink"/>
+                <w:noProof/>
+                <w:lang w:val="en-GB"/>
+              </w:rPr>
+              <w:t>Java implantation</w:t>
+            </w:r>
+            <w:r>
+              <w:rPr>
+                <w:noProof/>
+                <w:webHidden/>
+              </w:rPr>
+              <w:tab/>
+            </w:r>
+            <w:r>
+              <w:rPr>
+                <w:noProof/>
+                <w:webHidden/>
+              </w:rPr>
+              <w:fldChar w:fldCharType="begin"/>
+            </w:r>
+            <w:r>
+              <w:rPr>
+                <w:noProof/>
+                <w:webHidden/>
+              </w:rPr>
+              <w:instrText xml:space="preserve"> PAGEREF _Toc175342 \h </w:instrText>
+            </w:r>
+            <w:r>
+              <w:rPr>
+                <w:noProof/>
+                <w:webHidden/>
+              </w:rPr>
+            </w:r>
+            <w:r>
+              <w:rPr>
+                <w:noProof/>
+                <w:webHidden/>
+              </w:rPr>
+              <w:fldChar w:fldCharType="separate"/>
+            </w:r>
+            <w:r>
+              <w:rPr>
+                <w:noProof/>
+                <w:webHidden/>
+              </w:rPr>
+              <w:t>4</w:t>
+            </w:r>
+            <w:r>
+              <w:rPr>
+                <w:noProof/>
+                <w:webHidden/>
+              </w:rPr>
+              <w:fldChar w:fldCharType="end"/>
+            </w:r>
+          </w:hyperlink>
+        </w:p>
+        <w:p>
+          <w:pPr>
+            <w:pStyle w:val="Inhopg1"/>
+            <w:tabs>
+              <w:tab w:val="left" w:pos="440"/>
+              <w:tab w:val="right" w:leader="dot" w:pos="9062"/>
+            </w:tabs>
+            <w:rPr>
+              <w:rFonts w:eastAsiaTheme="minorEastAsia"/>
+              <w:noProof/>
+              <w:lang w:eastAsia="nl-NL"/>
+            </w:rPr>
+          </w:pPr>
+          <w:hyperlink w:anchor="_Toc175343" w:history="1">
+            <w:r>
+              <w:rPr>
+                <w:rStyle w:val="Hyperlink"/>
+                <w:noProof/>
+                <w:lang w:val="en-GB"/>
+              </w:rPr>
+              <w:t>7.</w:t>
+            </w:r>
+            <w:r>
+              <w:rPr>
+                <w:rFonts w:eastAsiaTheme="minorEastAsia"/>
+                <w:noProof/>
+                <w:lang w:eastAsia="nl-NL"/>
+              </w:rPr>
+              <w:tab/>
+            </w:r>
+            <w:r>
+              <w:rPr>
+                <w:rStyle w:val="Hyperlink"/>
+                <w:noProof/>
+                <w:lang w:val="en-GB"/>
+              </w:rPr>
+              <w:t>Storage Structure</w:t>
+            </w:r>
+            <w:r>
+              <w:rPr>
+                <w:noProof/>
+                <w:webHidden/>
+              </w:rPr>
+              <w:tab/>
+            </w:r>
+            <w:r>
+              <w:rPr>
+                <w:noProof/>
+                <w:webHidden/>
+              </w:rPr>
+              <w:fldChar w:fldCharType="begin"/>
+            </w:r>
+            <w:r>
+              <w:rPr>
+                <w:noProof/>
+                <w:webHidden/>
+              </w:rPr>
+              <w:instrText xml:space="preserve"> PAGEREF _Toc175343 \h </w:instrText>
+            </w:r>
+            <w:r>
+              <w:rPr>
+                <w:noProof/>
+                <w:webHidden/>
+              </w:rPr>
+            </w:r>
+            <w:r>
+              <w:rPr>
+                <w:noProof/>
+                <w:webHidden/>
+              </w:rPr>
+              <w:fldChar w:fldCharType="separate"/>
+            </w:r>
+            <w:r>
+              <w:rPr>
+                <w:noProof/>
+                <w:webHidden/>
+              </w:rPr>
+              <w:t>5</w:t>
+            </w:r>
+            <w:r>
+              <w:rPr>
+                <w:noProof/>
+                <w:webHidden/>
+              </w:rPr>
+              <w:fldChar w:fldCharType="end"/>
+            </w:r>
+          </w:hyperlink>
+        </w:p>
+        <w:p>
+          <w:pPr>
+            <w:pStyle w:val="Inhopg1"/>
+            <w:tabs>
+              <w:tab w:val="left" w:pos="440"/>
+              <w:tab w:val="right" w:leader="dot" w:pos="9062"/>
+            </w:tabs>
+            <w:rPr>
+              <w:rFonts w:eastAsiaTheme="minorEastAsia"/>
+              <w:noProof/>
+              <w:lang w:eastAsia="nl-NL"/>
+            </w:rPr>
+          </w:pPr>
+          <w:hyperlink w:anchor="_Toc175344" w:history="1">
+            <w:r>
+              <w:rPr>
+                <w:rStyle w:val="Hyperlink"/>
+                <w:noProof/>
+                <w:lang w:val="en-GB"/>
+              </w:rPr>
+              <w:t>8.</w:t>
+            </w:r>
+            <w:r>
+              <w:rPr>
+                <w:rFonts w:eastAsiaTheme="minorEastAsia"/>
+                <w:noProof/>
+                <w:lang w:eastAsia="nl-NL"/>
+              </w:rPr>
+              <w:tab/>
+            </w:r>
+            <w:r>
+              <w:rPr>
+                <w:rStyle w:val="Hyperlink"/>
+                <w:noProof/>
+                <w:lang w:val="en-GB"/>
+              </w:rPr>
+              <w:t>Presentation</w:t>
+            </w:r>
+            <w:r>
+              <w:rPr>
+                <w:noProof/>
+                <w:webHidden/>
+              </w:rPr>
+              <w:tab/>
+            </w:r>
+            <w:r>
+              <w:rPr>
+                <w:noProof/>
+                <w:webHidden/>
+              </w:rPr>
+              <w:fldChar w:fldCharType="begin"/>
+            </w:r>
+            <w:r>
+              <w:rPr>
+                <w:noProof/>
+                <w:webHidden/>
+              </w:rPr>
+              <w:instrText xml:space="preserve"> PAGEREF _Toc175344 \h </w:instrText>
+            </w:r>
+            <w:r>
+              <w:rPr>
+                <w:noProof/>
+                <w:webHidden/>
+              </w:rPr>
+            </w:r>
+            <w:r>
+              <w:rPr>
+                <w:noProof/>
+                <w:webHidden/>
+              </w:rPr>
+              <w:fldChar w:fldCharType="separate"/>
+            </w:r>
+            <w:r>
+              <w:rPr>
+                <w:noProof/>
+                <w:webHidden/>
+              </w:rPr>
+              <w:t>5</w:t>
             </w:r>
             <w:r>
               <w:rPr>
@@ -1060,7 +1533,7 @@
           <w:lang w:val="en-GB"/>
         </w:rPr>
       </w:pPr>
-      <w:bookmarkStart w:id="0" w:name="_Toc536097430"/>
+      <w:bookmarkStart w:id="0" w:name="_Toc175336"/>
       <w:r>
         <w:rPr>
           <w:lang w:val="en-GB"/>
@@ -1174,7 +1647,7 @@
           <w:lang w:val="en-GB"/>
         </w:rPr>
       </w:pPr>
-      <w:bookmarkStart w:id="1" w:name="_Toc536097431"/>
+      <w:bookmarkStart w:id="1" w:name="_Toc175337"/>
       <w:r>
         <w:rPr>
           <w:lang w:val="en-GB"/>
@@ -1482,7 +1955,7 @@
           <w:lang w:val="en-GB"/>
         </w:rPr>
       </w:pPr>
-      <w:bookmarkStart w:id="2" w:name="_Toc536097432"/>
+      <w:bookmarkStart w:id="2" w:name="_Toc175338"/>
       <w:r>
         <w:rPr>
           <w:lang w:val="en-GB"/>
@@ -1704,32 +2177,32 @@
           <w:lang w:val="en-GB"/>
         </w:rPr>
       </w:pPr>
-      <w:bookmarkStart w:id="3" w:name="_Toc536097433"/>
+      <w:bookmarkStart w:id="3" w:name="_Toc175339"/>
+      <w:r>
+        <w:rPr>
+          <w:lang w:val="en-GB"/>
+        </w:rPr>
+        <w:t xml:space="preserve">JVM </w:t>
+      </w:r>
+      <w:r>
+        <w:rPr>
+          <w:lang w:val="en-GB"/>
+        </w:rPr>
+        <w:t xml:space="preserve">and Raspberry </w:t>
+      </w:r>
+      <w:r>
+        <w:rPr>
+          <w:lang w:val="en-GB"/>
+        </w:rPr>
+        <w:t>(Network)</w:t>
+      </w:r>
+      <w:r>
+        <w:rPr>
+          <w:lang w:val="en-GB"/>
+        </w:rPr>
+        <w:t>configurations</w:t>
+      </w:r>
       <w:bookmarkEnd w:id="3"/>
-      <w:r>
-        <w:rPr>
-          <w:lang w:val="en-GB"/>
-        </w:rPr>
-        <w:t xml:space="preserve">JVM </w:t>
-      </w:r>
-      <w:r>
-        <w:rPr>
-          <w:lang w:val="en-GB"/>
-        </w:rPr>
-        <w:t xml:space="preserve">and Raspberry </w:t>
-      </w:r>
-      <w:r>
-        <w:rPr>
-          <w:lang w:val="en-GB"/>
-        </w:rPr>
-        <w:t>(Network)</w:t>
-      </w:r>
-      <w:r>
-        <w:rPr>
-          <w:lang w:val="en-GB"/>
-        </w:rPr>
-        <w:t>configurations</w:t>
-      </w:r>
     </w:p>
     <w:p>
       <w:pPr>
@@ -1762,8 +2235,448 @@
         </w:rPr>
         <w:t xml:space="preserve">enable SSH and with the most resent version of java installed. </w:t>
       </w:r>
-      <w:bookmarkStart w:id="4" w:name="_GoBack"/>
+    </w:p>
+    <w:p>
+      <w:pPr>
+        <w:rPr>
+          <w:lang w:val="en-GB"/>
+        </w:rPr>
+      </w:pPr>
+    </w:p>
+    <w:p>
+      <w:pPr>
+        <w:rPr>
+          <w:lang w:val="en-GB"/>
+        </w:rPr>
+      </w:pPr>
+    </w:p>
+    <w:p>
+      <w:pPr>
+        <w:rPr>
+          <w:lang w:val="en-GB"/>
+        </w:rPr>
+      </w:pPr>
+    </w:p>
+    <w:p>
+      <w:pPr>
+        <w:rPr>
+          <w:lang w:val="en-GB"/>
+        </w:rPr>
+      </w:pPr>
+    </w:p>
+    <w:p>
+      <w:pPr>
+        <w:pStyle w:val="Kop1"/>
+        <w:numPr>
+          <w:ilvl w:val="0"/>
+          <w:numId w:val="2"/>
+        </w:numPr>
+        <w:rPr>
+          <w:lang w:val="en-GB"/>
+        </w:rPr>
+      </w:pPr>
+      <w:bookmarkStart w:id="4" w:name="_Toc175340"/>
+      <w:r>
+        <w:rPr>
+          <w:lang w:val="en-GB"/>
+        </w:rPr>
+        <w:t>Pi network connection</w:t>
+      </w:r>
       <w:bookmarkEnd w:id="4"/>
+    </w:p>
+    <w:p>
+      <w:pPr>
+        <w:rPr>
+          <w:lang w:val="en-GB"/>
+        </w:rPr>
+      </w:pPr>
+      <w:r>
+        <w:rPr>
+          <w:lang w:val="en-GB"/>
+        </w:rPr>
+        <w:t xml:space="preserve">The </w:t>
+      </w:r>
+      <w:r>
+        <w:rPr>
+          <w:lang w:val="en-GB"/>
+        </w:rPr>
+        <w:t xml:space="preserve">pi accessible </w:t>
+      </w:r>
+      <w:r>
+        <w:rPr>
+          <w:lang w:val="en-GB"/>
+        </w:rPr>
+        <w:t xml:space="preserve">via </w:t>
+      </w:r>
+      <w:proofErr w:type="spellStart"/>
+      <w:r>
+        <w:rPr>
+          <w:lang w:val="en-GB"/>
+        </w:rPr>
+        <w:t>R</w:t>
+      </w:r>
+      <w:r>
+        <w:rPr>
+          <w:lang w:val="en-GB"/>
+        </w:rPr>
+        <w:t>sync</w:t>
+      </w:r>
+      <w:proofErr w:type="spellEnd"/>
+      <w:r>
+        <w:rPr>
+          <w:lang w:val="en-GB"/>
+        </w:rPr>
+        <w:t>, with this tool the pi is remote accessible on the server using SSH.</w:t>
+      </w:r>
+      <w:bookmarkStart w:id="5" w:name="_GoBack"/>
+      <w:bookmarkEnd w:id="5"/>
+    </w:p>
+    <w:p>
+      <w:pPr>
+        <w:rPr>
+          <w:lang w:val="en-GB"/>
+        </w:rPr>
+      </w:pPr>
+    </w:p>
+    <w:p>
+      <w:pPr>
+        <w:rPr>
+          <w:lang w:val="en-GB"/>
+        </w:rPr>
+      </w:pPr>
+    </w:p>
+    <w:p>
+      <w:pPr>
+        <w:pStyle w:val="Kop1"/>
+        <w:numPr>
+          <w:ilvl w:val="0"/>
+          <w:numId w:val="2"/>
+        </w:numPr>
+        <w:rPr>
+          <w:lang w:val="en-GB"/>
+        </w:rPr>
+      </w:pPr>
+      <w:bookmarkStart w:id="6" w:name="_Toc175341"/>
+      <w:r>
+        <w:rPr>
+          <w:lang w:val="en-GB"/>
+        </w:rPr>
+        <w:t>Configurations and scripts</w:t>
+      </w:r>
+      <w:bookmarkEnd w:id="6"/>
+      <w:r>
+        <w:rPr>
+          <w:lang w:val="en-GB"/>
+        </w:rPr>
+        <w:t xml:space="preserve"> </w:t>
+      </w:r>
+    </w:p>
+    <w:p>
+      <w:pPr>
+        <w:rPr>
+          <w:lang w:val="en-GB"/>
+        </w:rPr>
+      </w:pPr>
+    </w:p>
+    <w:p>
+      <w:pPr>
+        <w:rPr>
+          <w:lang w:val="en-GB"/>
+        </w:rPr>
+      </w:pPr>
+    </w:p>
+    <w:p>
+      <w:pPr>
+        <w:rPr>
+          <w:lang w:val="en-GB"/>
+        </w:rPr>
+      </w:pPr>
+    </w:p>
+    <w:p>
+      <w:pPr>
+        <w:pStyle w:val="Kop1"/>
+        <w:numPr>
+          <w:ilvl w:val="0"/>
+          <w:numId w:val="2"/>
+        </w:numPr>
+        <w:rPr>
+          <w:lang w:val="en-GB"/>
+        </w:rPr>
+      </w:pPr>
+      <w:bookmarkStart w:id="7" w:name="_Toc175342"/>
+      <w:r>
+        <w:rPr>
+          <w:lang w:val="en-GB"/>
+        </w:rPr>
+        <w:t xml:space="preserve">Java </w:t>
+      </w:r>
+      <w:r>
+        <w:rPr>
+          <w:lang w:val="en-GB"/>
+        </w:rPr>
+        <w:t>implantation</w:t>
+      </w:r>
+      <w:bookmarkEnd w:id="7"/>
+      <w:r>
+        <w:rPr>
+          <w:lang w:val="en-GB"/>
+        </w:rPr>
+        <w:t xml:space="preserve"> </w:t>
+      </w:r>
+    </w:p>
+    <w:p>
+      <w:pPr>
+        <w:rPr>
+          <w:lang w:val="en-GB"/>
+        </w:rPr>
+      </w:pPr>
+    </w:p>
+    <w:p>
+      <w:pPr>
+        <w:rPr>
+          <w:lang w:val="en-GB"/>
+        </w:rPr>
+      </w:pPr>
+    </w:p>
+    <w:p>
+      <w:pPr>
+        <w:rPr>
+          <w:lang w:val="en-GB"/>
+        </w:rPr>
+      </w:pPr>
+    </w:p>
+    <w:p>
+      <w:pPr>
+        <w:rPr>
+          <w:lang w:val="en-GB"/>
+        </w:rPr>
+      </w:pPr>
+    </w:p>
+    <w:p>
+      <w:pPr>
+        <w:rPr>
+          <w:lang w:val="en-GB"/>
+        </w:rPr>
+      </w:pPr>
+    </w:p>
+    <w:p>
+      <w:pPr>
+        <w:pStyle w:val="Kop1"/>
+        <w:numPr>
+          <w:ilvl w:val="0"/>
+          <w:numId w:val="2"/>
+        </w:numPr>
+        <w:rPr>
+          <w:lang w:val="en-GB"/>
+        </w:rPr>
+      </w:pPr>
+      <w:bookmarkStart w:id="8" w:name="_Toc175343"/>
+      <w:r>
+        <w:rPr>
+          <w:lang w:val="en-GB"/>
+        </w:rPr>
+        <w:lastRenderedPageBreak/>
+        <w:t>Storage Structure</w:t>
+      </w:r>
+      <w:bookmarkEnd w:id="8"/>
+      <w:r>
+        <w:rPr>
+          <w:lang w:val="en-GB"/>
+        </w:rPr>
+        <w:t xml:space="preserve"> </w:t>
+      </w:r>
+    </w:p>
+    <w:p>
+      <w:pPr>
+        <w:rPr>
+          <w:lang w:val="en-GB"/>
+        </w:rPr>
+      </w:pPr>
+      <w:r>
+        <w:rPr>
+          <w:lang w:val="en-GB"/>
+        </w:rPr>
+        <w:t xml:space="preserve">We created </w:t>
+      </w:r>
+      <w:r>
+        <w:rPr>
+          <w:lang w:val="en-GB"/>
+        </w:rPr>
+        <w:t xml:space="preserve">our own data file </w:t>
+      </w:r>
+      <w:proofErr w:type="spellStart"/>
+      <w:r>
+        <w:rPr>
+          <w:lang w:val="en-GB"/>
+        </w:rPr>
+        <w:t>suwsp</w:t>
+      </w:r>
+      <w:proofErr w:type="spellEnd"/>
+    </w:p>
+    <w:p>
+      <w:pPr>
+        <w:rPr>
+          <w:lang w:val="en-GB"/>
+        </w:rPr>
+      </w:pPr>
+    </w:p>
+    <w:p>
+      <w:pPr>
+        <w:rPr>
+          <w:lang w:val="en-GB"/>
+        </w:rPr>
+      </w:pPr>
+    </w:p>
+    <w:p>
+      <w:pPr>
+        <w:rPr>
+          <w:lang w:val="en-GB"/>
+        </w:rPr>
+      </w:pPr>
+    </w:p>
+    <w:p>
+      <w:pPr>
+        <w:rPr>
+          <w:lang w:val="en-GB"/>
+        </w:rPr>
+      </w:pPr>
+    </w:p>
+    <w:p>
+      <w:pPr>
+        <w:rPr>
+          <w:lang w:val="en-GB"/>
+        </w:rPr>
+      </w:pPr>
+    </w:p>
+    <w:p>
+      <w:pPr>
+        <w:pStyle w:val="Kop1"/>
+        <w:numPr>
+          <w:ilvl w:val="0"/>
+          <w:numId w:val="2"/>
+        </w:numPr>
+        <w:rPr>
+          <w:lang w:val="en-GB"/>
+        </w:rPr>
+      </w:pPr>
+      <w:bookmarkStart w:id="9" w:name="_Toc175344"/>
+      <w:r>
+        <w:rPr>
+          <w:lang w:val="en-GB"/>
+        </w:rPr>
+        <w:t>Presentation</w:t>
+      </w:r>
+      <w:bookmarkEnd w:id="9"/>
+      <w:r>
+        <w:rPr>
+          <w:lang w:val="en-GB"/>
+        </w:rPr>
+        <w:t xml:space="preserve"> </w:t>
+      </w:r>
+    </w:p>
+    <w:p>
+      <w:pPr>
+        <w:rPr>
+          <w:lang w:val="en-GB"/>
+        </w:rPr>
+      </w:pPr>
+      <w:r>
+        <w:rPr>
+          <w:lang w:val="en-GB"/>
+        </w:rPr>
+        <w:t xml:space="preserve">During our first meeting the client requested we create an “User friendly” </w:t>
+      </w:r>
+      <w:r>
+        <w:rPr>
+          <w:lang w:val="en-GB"/>
+        </w:rPr>
+        <w:t>website. On this website the client is able to login</w:t>
+      </w:r>
+      <w:r>
+        <w:rPr>
+          <w:lang w:val="en-GB"/>
+        </w:rPr>
+        <w:t xml:space="preserve"> and </w:t>
+      </w:r>
+      <w:r>
+        <w:rPr>
+          <w:lang w:val="en-GB"/>
+        </w:rPr>
+        <w:t>register</w:t>
+      </w:r>
+      <w:r>
+        <w:rPr>
+          <w:lang w:val="en-GB"/>
+        </w:rPr>
+        <w:t xml:space="preserve">. After registering and logging in </w:t>
+      </w:r>
+      <w:r>
+        <w:rPr>
+          <w:lang w:val="en-GB"/>
+        </w:rPr>
+        <w:t xml:space="preserve">the client </w:t>
+      </w:r>
+      <w:r>
+        <w:rPr>
+          <w:lang w:val="en-GB"/>
+        </w:rPr>
+        <w:t>will be redirected to the home page w</w:t>
+      </w:r>
+      <w:r>
+        <w:rPr>
+          <w:lang w:val="en-GB"/>
+        </w:rPr>
+        <w:t>hich</w:t>
+      </w:r>
+      <w:r>
+        <w:rPr>
+          <w:lang w:val="en-GB"/>
+        </w:rPr>
+        <w:t xml:space="preserve"> will show all the </w:t>
+      </w:r>
+      <w:r>
+        <w:rPr>
+          <w:lang w:val="en-GB"/>
+        </w:rPr>
+        <w:t xml:space="preserve">temperature and humidity </w:t>
+      </w:r>
+      <w:r>
+        <w:rPr>
+          <w:lang w:val="en-GB"/>
+        </w:rPr>
+        <w:t xml:space="preserve">of North-Africa. </w:t>
+      </w:r>
+      <w:r>
+        <w:rPr>
+          <w:lang w:val="en-GB"/>
+        </w:rPr>
+        <w:t>The programming language</w:t>
+      </w:r>
+      <w:r>
+        <w:rPr>
+          <w:lang w:val="en-GB"/>
+        </w:rPr>
+        <w:t>s that we used for the website are: PHP, CSS</w:t>
+      </w:r>
+      <w:r>
+        <w:rPr>
+          <w:lang w:val="en-GB"/>
+        </w:rPr>
+        <w:t xml:space="preserve"> and </w:t>
+      </w:r>
+      <w:r>
+        <w:rPr>
+          <w:lang w:val="en-GB"/>
+        </w:rPr>
+        <w:t>HT</w:t>
+      </w:r>
+    </w:p>
+    <w:p>
+      <w:pPr>
+        <w:rPr>
+          <w:lang w:val="en-GB"/>
+        </w:rPr>
+      </w:pPr>
     </w:p>
     <w:p>
       <w:pPr>
@@ -2358,6 +3271,7 @@
     <w:lsdException w:name="HTML Sample" w:semiHidden="1" w:unhideWhenUsed="1"/>
     <w:lsdException w:name="HTML Typewriter" w:semiHidden="1" w:unhideWhenUsed="1"/>
     <w:lsdException w:name="HTML Variable" w:semiHidden="1" w:unhideWhenUsed="1"/>
+    <w:lsdException w:name="Normal Table" w:semiHidden="1" w:unhideWhenUsed="1"/>
     <w:lsdException w:name="annotation subject" w:semiHidden="1" w:unhideWhenUsed="1"/>
     <w:lsdException w:name="No List" w:semiHidden="1" w:unhideWhenUsed="1"/>
     <w:lsdException w:name="Outline List 1" w:semiHidden="1" w:unhideWhenUsed="1"/>
@@ -2401,8 +3315,10 @@
     <w:lsdException w:name="Table Elegant" w:semiHidden="1" w:unhideWhenUsed="1"/>
     <w:lsdException w:name="Table Professional" w:semiHidden="1" w:unhideWhenUsed="1"/>
     <w:lsdException w:name="Table Subtle 1" w:semiHidden="1" w:unhideWhenUsed="1"/>
+    <w:lsdException w:name="Table Subtle 2" w:semiHidden="1" w:unhideWhenUsed="1"/>
     <w:lsdException w:name="Table Web 1" w:semiHidden="1" w:unhideWhenUsed="1"/>
     <w:lsdException w:name="Table Web 2" w:semiHidden="1" w:unhideWhenUsed="1"/>
+    <w:lsdException w:name="Table Web 3" w:semiHidden="1" w:unhideWhenUsed="1"/>
     <w:lsdException w:name="Balloon Text" w:semiHidden="1" w:unhideWhenUsed="1"/>
     <w:lsdException w:name="Table Grid" w:uiPriority="39"/>
     <w:lsdException w:name="Table Theme" w:semiHidden="1" w:unhideWhenUsed="1"/>
@@ -3112,7 +4028,7 @@
 </file>
 
 <file path=customXml/itemProps1.xml><?xml version="1.0" encoding="utf-8"?>
-<ds:datastoreItem xmlns:ds="http://schemas.openxmlformats.org/officeDocument/2006/customXml" ds:itemID="{FFA16DCE-3493-48CE-86A5-992DACD3C037}">
+<ds:datastoreItem xmlns:ds="http://schemas.openxmlformats.org/officeDocument/2006/customXml" ds:itemID="{A7562D8E-1C0D-4180-9E13-268894C9E77C}">
   <ds:schemaRefs>
     <ds:schemaRef ds:uri="http://schemas.openxmlformats.org/officeDocument/2006/bibliography"/>
   </ds:schemaRefs>

</xml_diff>